<commit_message>
Done with nav options
</commit_message>
<xml_diff>
--- a/notes.docx
+++ b/notes.docx
@@ -89,7 +89,130 @@
       </w:r>
     </w:p>
     <w:p/>
-    <w:p/>
+    <w:p>
+      <w:r>
+        <w:t>Icon in React Native:</w:t>
+      </w:r>
+    </w:p>
+    <w:p>
+      <w:r>
+        <w:t>REACT NATIVE ELEMENTS:</w:t>
+      </w:r>
+    </w:p>
+    <w:p>
+      <w:proofErr w:type="gramStart"/>
+      <w:r>
+        <w:t>yarn</w:t>
+      </w:r>
+      <w:proofErr w:type="gramEnd"/>
+      <w:r>
+        <w:t xml:space="preserve"> add @</w:t>
+      </w:r>
+      <w:proofErr w:type="spellStart"/>
+      <w:r>
+        <w:t>rneui</w:t>
+      </w:r>
+      <w:proofErr w:type="spellEnd"/>
+      <w:r>
+        <w:t>/themed @</w:t>
+      </w:r>
+      <w:proofErr w:type="spellStart"/>
+      <w:r>
+        <w:t>rneui</w:t>
+      </w:r>
+      <w:proofErr w:type="spellEnd"/>
+      <w:r>
+        <w:t>/base</w:t>
+      </w:r>
+      <w:r>
+        <w:t xml:space="preserve"> (Logo in React Native)</w:t>
+      </w:r>
+    </w:p>
+    <w:p>
+      <w:proofErr w:type="gramStart"/>
+      <w:r>
+        <w:t>yarn</w:t>
+      </w:r>
+      <w:proofErr w:type="gramEnd"/>
+      <w:r>
+        <w:t xml:space="preserve"> add react-native-vector-icons</w:t>
+      </w:r>
+    </w:p>
+    <w:p>
+      <w:proofErr w:type="gramStart"/>
+      <w:r>
+        <w:t>yarn</w:t>
+      </w:r>
+      <w:proofErr w:type="gramEnd"/>
+      <w:r>
+        <w:t xml:space="preserve"> add react-native-safe-area-context</w:t>
+      </w:r>
+    </w:p>
+    <w:p>
+      <w:r>
+        <w:t xml:space="preserve">yarn add </w:t>
+      </w:r>
+      <w:bookmarkStart w:id="0" w:name="_GoBack"/>
+      <w:bookmarkEnd w:id="0"/>
+      <w:r>
+        <w:rPr>
+          <w:rFonts w:ascii="Lucida Console" w:hAnsi="Lucida Console"/>
+          <w:sz w:val="20"/>
+          <w:szCs w:val="20"/>
+          <w:shd w:val="clear" w:color="auto" w:fill="F5F5F5"/>
+        </w:rPr>
+        <w:t>@ant-design/icons</w:t>
+      </w:r>
+      <w:r>
+        <w:rPr>
+          <w:rFonts w:ascii="Lucida Console" w:hAnsi="Lucida Console"/>
+          <w:sz w:val="20"/>
+          <w:szCs w:val="20"/>
+          <w:shd w:val="clear" w:color="auto" w:fill="F5F5F5"/>
+        </w:rPr>
+        <w:t xml:space="preserve"> (similarly for </w:t>
+      </w:r>
+      <w:proofErr w:type="spellStart"/>
+      <w:r>
+        <w:rPr>
+          <w:rFonts w:ascii="Lucida Console" w:hAnsi="Lucida Console"/>
+          <w:sz w:val="20"/>
+          <w:szCs w:val="20"/>
+          <w:shd w:val="clear" w:color="auto" w:fill="F5F5F5"/>
+        </w:rPr>
+        <w:t>fontawesome</w:t>
+      </w:r>
+      <w:proofErr w:type="spellEnd"/>
+      <w:r>
+        <w:rPr>
+          <w:rFonts w:ascii="Lucida Console" w:hAnsi="Lucida Console"/>
+          <w:sz w:val="20"/>
+          <w:szCs w:val="20"/>
+          <w:shd w:val="clear" w:color="auto" w:fill="F5F5F5"/>
+        </w:rPr>
+        <w:t xml:space="preserve"> </w:t>
+      </w:r>
+      <w:proofErr w:type="spellStart"/>
+      <w:r>
+        <w:rPr>
+          <w:rFonts w:ascii="Lucida Console" w:hAnsi="Lucida Console"/>
+          <w:sz w:val="20"/>
+          <w:szCs w:val="20"/>
+          <w:shd w:val="clear" w:color="auto" w:fill="F5F5F5"/>
+        </w:rPr>
+        <w:t>etc</w:t>
+      </w:r>
+      <w:proofErr w:type="spellEnd"/>
+      <w:r>
+        <w:rPr>
+          <w:rFonts w:ascii="Lucida Console" w:hAnsi="Lucida Console"/>
+          <w:sz w:val="20"/>
+          <w:szCs w:val="20"/>
+          <w:shd w:val="clear" w:color="auto" w:fill="F5F5F5"/>
+        </w:rPr>
+        <w:t>)</w:t>
+      </w:r>
+    </w:p>
     <w:p>
       <w:r>
         <w:t>Create:</w:t>
@@ -630,6 +753,7 @@
           <w:sz w:val="21"/>
           <w:szCs w:val="21"/>
         </w:rPr>
+        <w:lastRenderedPageBreak/>
         <w:t xml:space="preserve">    </w:t>
       </w:r>
       <w:r>
@@ -976,7 +1100,6 @@
           <w:sz w:val="21"/>
           <w:szCs w:val="21"/>
         </w:rPr>
-        <w:lastRenderedPageBreak/>
         <w:t>export</w:t>
       </w:r>
       <w:proofErr w:type="gramEnd"/>
@@ -2177,10 +2300,1098 @@
         <w:t>})</w:t>
       </w:r>
     </w:p>
-    <w:p>
-      <w:bookmarkStart w:id="0" w:name="_GoBack"/>
-      <w:bookmarkEnd w:id="0"/>
-    </w:p>
+    <w:p/>
+    <w:p/>
+    <w:p>
+      <w:r>
+        <w:t>REDUX and REACT NATIVE ELEMENTS WRAP APP.JS:</w:t>
+      </w:r>
+    </w:p>
+    <w:p/>
+    <w:p>
+      <w:pPr>
+        <w:shd w:val="clear" w:color="auto" w:fill="1E1E1E"/>
+        <w:spacing w:after="0" w:line="285" w:lineRule="atLeast"/>
+        <w:rPr>
+          <w:rFonts w:ascii="Consolas" w:eastAsia="Times New Roman" w:hAnsi="Consolas" w:cs="Times New Roman"/>
+          <w:color w:val="D4D4D4"/>
+          <w:sz w:val="21"/>
+          <w:szCs w:val="21"/>
+        </w:rPr>
+      </w:pPr>
+      <w:proofErr w:type="gramStart"/>
+      <w:r>
+        <w:rPr>
+          <w:rFonts w:ascii="Consolas" w:eastAsia="Times New Roman" w:hAnsi="Consolas" w:cs="Times New Roman"/>
+          <w:color w:val="C586C0"/>
+          <w:sz w:val="21"/>
+          <w:szCs w:val="21"/>
+        </w:rPr>
+        <w:t>import</w:t>
+      </w:r>
+      <w:proofErr w:type="gramEnd"/>
+      <w:r>
+        <w:rPr>
+          <w:rFonts w:ascii="Consolas" w:eastAsia="Times New Roman" w:hAnsi="Consolas" w:cs="Times New Roman"/>
+          <w:color w:val="D4D4D4"/>
+          <w:sz w:val="21"/>
+          <w:szCs w:val="21"/>
+        </w:rPr>
+        <w:t xml:space="preserve"> { </w:t>
+      </w:r>
+      <w:proofErr w:type="spellStart"/>
+      <w:r>
+        <w:rPr>
+          <w:rFonts w:ascii="Consolas" w:eastAsia="Times New Roman" w:hAnsi="Consolas" w:cs="Times New Roman"/>
+          <w:color w:val="9CDCFE"/>
+          <w:sz w:val="21"/>
+          <w:szCs w:val="21"/>
+        </w:rPr>
+        <w:t>StatusBar</w:t>
+      </w:r>
+      <w:proofErr w:type="spellEnd"/>
+      <w:r>
+        <w:rPr>
+          <w:rFonts w:ascii="Consolas" w:eastAsia="Times New Roman" w:hAnsi="Consolas" w:cs="Times New Roman"/>
+          <w:color w:val="D4D4D4"/>
+          <w:sz w:val="21"/>
+          <w:szCs w:val="21"/>
+        </w:rPr>
+        <w:t xml:space="preserve"> } </w:t>
+      </w:r>
+      <w:r>
+        <w:rPr>
+          <w:rFonts w:ascii="Consolas" w:eastAsia="Times New Roman" w:hAnsi="Consolas" w:cs="Times New Roman"/>
+          <w:color w:val="C586C0"/>
+          <w:sz w:val="21"/>
+          <w:szCs w:val="21"/>
+        </w:rPr>
+        <w:t>from</w:t>
+      </w:r>
+      <w:r>
+        <w:rPr>
+          <w:rFonts w:ascii="Consolas" w:eastAsia="Times New Roman" w:hAnsi="Consolas" w:cs="Times New Roman"/>
+          <w:color w:val="D4D4D4"/>
+          <w:sz w:val="21"/>
+          <w:szCs w:val="21"/>
+        </w:rPr>
+        <w:t xml:space="preserve"> </w:t>
+      </w:r>
+      <w:r>
+        <w:rPr>
+          <w:rFonts w:ascii="Consolas" w:eastAsia="Times New Roman" w:hAnsi="Consolas" w:cs="Times New Roman"/>
+          <w:color w:val="CE9178"/>
+          <w:sz w:val="21"/>
+          <w:szCs w:val="21"/>
+        </w:rPr>
+        <w:t>'expo-status-bar'</w:t>
+      </w:r>
+      <w:r>
+        <w:rPr>
+          <w:rFonts w:ascii="Consolas" w:eastAsia="Times New Roman" w:hAnsi="Consolas" w:cs="Times New Roman"/>
+          <w:color w:val="D4D4D4"/>
+          <w:sz w:val="21"/>
+          <w:szCs w:val="21"/>
+        </w:rPr>
+        <w:t>;</w:t>
+      </w:r>
+    </w:p>
+    <w:p>
+      <w:pPr>
+        <w:shd w:val="clear" w:color="auto" w:fill="1E1E1E"/>
+        <w:spacing w:after="0" w:line="285" w:lineRule="atLeast"/>
+        <w:rPr>
+          <w:rFonts w:ascii="Consolas" w:eastAsia="Times New Roman" w:hAnsi="Consolas" w:cs="Times New Roman"/>
+          <w:color w:val="D4D4D4"/>
+          <w:sz w:val="21"/>
+          <w:szCs w:val="21"/>
+        </w:rPr>
+      </w:pPr>
+      <w:proofErr w:type="gramStart"/>
+      <w:r>
+        <w:rPr>
+          <w:rFonts w:ascii="Consolas" w:eastAsia="Times New Roman" w:hAnsi="Consolas" w:cs="Times New Roman"/>
+          <w:color w:val="C586C0"/>
+          <w:sz w:val="21"/>
+          <w:szCs w:val="21"/>
+        </w:rPr>
+        <w:t>import</w:t>
+      </w:r>
+      <w:proofErr w:type="gramEnd"/>
+      <w:r>
+        <w:rPr>
+          <w:rFonts w:ascii="Consolas" w:eastAsia="Times New Roman" w:hAnsi="Consolas" w:cs="Times New Roman"/>
+          <w:color w:val="D4D4D4"/>
+          <w:sz w:val="21"/>
+          <w:szCs w:val="21"/>
+        </w:rPr>
+        <w:t xml:space="preserve"> { </w:t>
+      </w:r>
+      <w:proofErr w:type="spellStart"/>
+      <w:r>
+        <w:rPr>
+          <w:rFonts w:ascii="Consolas" w:eastAsia="Times New Roman" w:hAnsi="Consolas" w:cs="Times New Roman"/>
+          <w:color w:val="9CDCFE"/>
+          <w:sz w:val="21"/>
+          <w:szCs w:val="21"/>
+        </w:rPr>
+        <w:t>StyleSheet</w:t>
+      </w:r>
+      <w:proofErr w:type="spellEnd"/>
+      <w:r>
+        <w:rPr>
+          <w:rFonts w:ascii="Consolas" w:eastAsia="Times New Roman" w:hAnsi="Consolas" w:cs="Times New Roman"/>
+          <w:color w:val="D4D4D4"/>
+          <w:sz w:val="21"/>
+          <w:szCs w:val="21"/>
+        </w:rPr>
+        <w:t xml:space="preserve">, </w:t>
+      </w:r>
+      <w:r>
+        <w:rPr>
+          <w:rFonts w:ascii="Consolas" w:eastAsia="Times New Roman" w:hAnsi="Consolas" w:cs="Times New Roman"/>
+          <w:color w:val="9CDCFE"/>
+          <w:sz w:val="21"/>
+          <w:szCs w:val="21"/>
+        </w:rPr>
+        <w:t>Text</w:t>
+      </w:r>
+      <w:r>
+        <w:rPr>
+          <w:rFonts w:ascii="Consolas" w:eastAsia="Times New Roman" w:hAnsi="Consolas" w:cs="Times New Roman"/>
+          <w:color w:val="D4D4D4"/>
+          <w:sz w:val="21"/>
+          <w:szCs w:val="21"/>
+        </w:rPr>
+        <w:t xml:space="preserve">, </w:t>
+      </w:r>
+      <w:r>
+        <w:rPr>
+          <w:rFonts w:ascii="Consolas" w:eastAsia="Times New Roman" w:hAnsi="Consolas" w:cs="Times New Roman"/>
+          <w:color w:val="9CDCFE"/>
+          <w:sz w:val="21"/>
+          <w:szCs w:val="21"/>
+        </w:rPr>
+        <w:t>View</w:t>
+      </w:r>
+      <w:r>
+        <w:rPr>
+          <w:rFonts w:ascii="Consolas" w:eastAsia="Times New Roman" w:hAnsi="Consolas" w:cs="Times New Roman"/>
+          <w:color w:val="D4D4D4"/>
+          <w:sz w:val="21"/>
+          <w:szCs w:val="21"/>
+        </w:rPr>
+        <w:t xml:space="preserve"> } </w:t>
+      </w:r>
+      <w:r>
+        <w:rPr>
+          <w:rFonts w:ascii="Consolas" w:eastAsia="Times New Roman" w:hAnsi="Consolas" w:cs="Times New Roman"/>
+          <w:color w:val="C586C0"/>
+          <w:sz w:val="21"/>
+          <w:szCs w:val="21"/>
+        </w:rPr>
+        <w:t>from</w:t>
+      </w:r>
+      <w:r>
+        <w:rPr>
+          <w:rFonts w:ascii="Consolas" w:eastAsia="Times New Roman" w:hAnsi="Consolas" w:cs="Times New Roman"/>
+          <w:color w:val="D4D4D4"/>
+          <w:sz w:val="21"/>
+          <w:szCs w:val="21"/>
+        </w:rPr>
+        <w:t xml:space="preserve"> </w:t>
+      </w:r>
+      <w:r>
+        <w:rPr>
+          <w:rFonts w:ascii="Consolas" w:eastAsia="Times New Roman" w:hAnsi="Consolas" w:cs="Times New Roman"/>
+          <w:color w:val="CE9178"/>
+          <w:sz w:val="21"/>
+          <w:szCs w:val="21"/>
+        </w:rPr>
+        <w:t>'react-native'</w:t>
+      </w:r>
+      <w:r>
+        <w:rPr>
+          <w:rFonts w:ascii="Consolas" w:eastAsia="Times New Roman" w:hAnsi="Consolas" w:cs="Times New Roman"/>
+          <w:color w:val="D4D4D4"/>
+          <w:sz w:val="21"/>
+          <w:szCs w:val="21"/>
+        </w:rPr>
+        <w:t>;</w:t>
+      </w:r>
+    </w:p>
+    <w:p>
+      <w:pPr>
+        <w:shd w:val="clear" w:color="auto" w:fill="1E1E1E"/>
+        <w:spacing w:after="0" w:line="285" w:lineRule="atLeast"/>
+        <w:rPr>
+          <w:rFonts w:ascii="Consolas" w:eastAsia="Times New Roman" w:hAnsi="Consolas" w:cs="Times New Roman"/>
+          <w:color w:val="D4D4D4"/>
+          <w:sz w:val="21"/>
+          <w:szCs w:val="21"/>
+        </w:rPr>
+      </w:pPr>
+      <w:proofErr w:type="gramStart"/>
+      <w:r>
+        <w:rPr>
+          <w:rFonts w:ascii="Consolas" w:eastAsia="Times New Roman" w:hAnsi="Consolas" w:cs="Times New Roman"/>
+          <w:color w:val="C586C0"/>
+          <w:sz w:val="21"/>
+          <w:szCs w:val="21"/>
+        </w:rPr>
+        <w:t>import</w:t>
+      </w:r>
+      <w:proofErr w:type="gramEnd"/>
+      <w:r>
+        <w:rPr>
+          <w:rFonts w:ascii="Consolas" w:eastAsia="Times New Roman" w:hAnsi="Consolas" w:cs="Times New Roman"/>
+          <w:color w:val="D4D4D4"/>
+          <w:sz w:val="21"/>
+          <w:szCs w:val="21"/>
+        </w:rPr>
+        <w:t xml:space="preserve"> { </w:t>
+      </w:r>
+      <w:r>
+        <w:rPr>
+          <w:rFonts w:ascii="Consolas" w:eastAsia="Times New Roman" w:hAnsi="Consolas" w:cs="Times New Roman"/>
+          <w:color w:val="9CDCFE"/>
+          <w:sz w:val="21"/>
+          <w:szCs w:val="21"/>
+        </w:rPr>
+        <w:t>Provider</w:t>
+      </w:r>
+      <w:r>
+        <w:rPr>
+          <w:rFonts w:ascii="Consolas" w:eastAsia="Times New Roman" w:hAnsi="Consolas" w:cs="Times New Roman"/>
+          <w:color w:val="D4D4D4"/>
+          <w:sz w:val="21"/>
+          <w:szCs w:val="21"/>
+        </w:rPr>
+        <w:t xml:space="preserve"> } </w:t>
+      </w:r>
+      <w:r>
+        <w:rPr>
+          <w:rFonts w:ascii="Consolas" w:eastAsia="Times New Roman" w:hAnsi="Consolas" w:cs="Times New Roman"/>
+          <w:color w:val="C586C0"/>
+          <w:sz w:val="21"/>
+          <w:szCs w:val="21"/>
+        </w:rPr>
+        <w:t>from</w:t>
+      </w:r>
+      <w:r>
+        <w:rPr>
+          <w:rFonts w:ascii="Consolas" w:eastAsia="Times New Roman" w:hAnsi="Consolas" w:cs="Times New Roman"/>
+          <w:color w:val="D4D4D4"/>
+          <w:sz w:val="21"/>
+          <w:szCs w:val="21"/>
+        </w:rPr>
+        <w:t xml:space="preserve"> </w:t>
+      </w:r>
+      <w:r>
+        <w:rPr>
+          <w:rFonts w:ascii="Consolas" w:eastAsia="Times New Roman" w:hAnsi="Consolas" w:cs="Times New Roman"/>
+          <w:color w:val="CE9178"/>
+          <w:sz w:val="21"/>
+          <w:szCs w:val="21"/>
+        </w:rPr>
+        <w:t>'react-</w:t>
+      </w:r>
+      <w:proofErr w:type="spellStart"/>
+      <w:r>
+        <w:rPr>
+          <w:rFonts w:ascii="Consolas" w:eastAsia="Times New Roman" w:hAnsi="Consolas" w:cs="Times New Roman"/>
+          <w:color w:val="CE9178"/>
+          <w:sz w:val="21"/>
+          <w:szCs w:val="21"/>
+        </w:rPr>
+        <w:t>redux</w:t>
+      </w:r>
+      <w:proofErr w:type="spellEnd"/>
+      <w:r>
+        <w:rPr>
+          <w:rFonts w:ascii="Consolas" w:eastAsia="Times New Roman" w:hAnsi="Consolas" w:cs="Times New Roman"/>
+          <w:color w:val="CE9178"/>
+          <w:sz w:val="21"/>
+          <w:szCs w:val="21"/>
+        </w:rPr>
+        <w:t>'</w:t>
+      </w:r>
+      <w:r>
+        <w:rPr>
+          <w:rFonts w:ascii="Consolas" w:eastAsia="Times New Roman" w:hAnsi="Consolas" w:cs="Times New Roman"/>
+          <w:color w:val="D4D4D4"/>
+          <w:sz w:val="21"/>
+          <w:szCs w:val="21"/>
+        </w:rPr>
+        <w:t>;</w:t>
+      </w:r>
+    </w:p>
+    <w:p>
+      <w:pPr>
+        <w:shd w:val="clear" w:color="auto" w:fill="1E1E1E"/>
+        <w:spacing w:after="0" w:line="285" w:lineRule="atLeast"/>
+        <w:rPr>
+          <w:rFonts w:ascii="Consolas" w:eastAsia="Times New Roman" w:hAnsi="Consolas" w:cs="Times New Roman"/>
+          <w:color w:val="D4D4D4"/>
+          <w:sz w:val="21"/>
+          <w:szCs w:val="21"/>
+        </w:rPr>
+      </w:pPr>
+      <w:proofErr w:type="gramStart"/>
+      <w:r>
+        <w:rPr>
+          <w:rFonts w:ascii="Consolas" w:eastAsia="Times New Roman" w:hAnsi="Consolas" w:cs="Times New Roman"/>
+          <w:color w:val="C586C0"/>
+          <w:sz w:val="21"/>
+          <w:szCs w:val="21"/>
+        </w:rPr>
+        <w:t>import</w:t>
+      </w:r>
+      <w:proofErr w:type="gramEnd"/>
+      <w:r>
+        <w:rPr>
+          <w:rFonts w:ascii="Consolas" w:eastAsia="Times New Roman" w:hAnsi="Consolas" w:cs="Times New Roman"/>
+          <w:color w:val="D4D4D4"/>
+          <w:sz w:val="21"/>
+          <w:szCs w:val="21"/>
+        </w:rPr>
+        <w:t xml:space="preserve"> </w:t>
+      </w:r>
+      <w:proofErr w:type="spellStart"/>
+      <w:r>
+        <w:rPr>
+          <w:rFonts w:ascii="Consolas" w:eastAsia="Times New Roman" w:hAnsi="Consolas" w:cs="Times New Roman"/>
+          <w:color w:val="9CDCFE"/>
+          <w:sz w:val="21"/>
+          <w:szCs w:val="21"/>
+        </w:rPr>
+        <w:t>HomeScreen</w:t>
+      </w:r>
+      <w:proofErr w:type="spellEnd"/>
+      <w:r>
+        <w:rPr>
+          <w:rFonts w:ascii="Consolas" w:eastAsia="Times New Roman" w:hAnsi="Consolas" w:cs="Times New Roman"/>
+          <w:color w:val="D4D4D4"/>
+          <w:sz w:val="21"/>
+          <w:szCs w:val="21"/>
+        </w:rPr>
+        <w:t xml:space="preserve"> </w:t>
+      </w:r>
+      <w:r>
+        <w:rPr>
+          <w:rFonts w:ascii="Consolas" w:eastAsia="Times New Roman" w:hAnsi="Consolas" w:cs="Times New Roman"/>
+          <w:color w:val="C586C0"/>
+          <w:sz w:val="21"/>
+          <w:szCs w:val="21"/>
+        </w:rPr>
+        <w:t>from</w:t>
+      </w:r>
+      <w:r>
+        <w:rPr>
+          <w:rFonts w:ascii="Consolas" w:eastAsia="Times New Roman" w:hAnsi="Consolas" w:cs="Times New Roman"/>
+          <w:color w:val="D4D4D4"/>
+          <w:sz w:val="21"/>
+          <w:szCs w:val="21"/>
+        </w:rPr>
+        <w:t xml:space="preserve"> </w:t>
+      </w:r>
+      <w:r>
+        <w:rPr>
+          <w:rFonts w:ascii="Consolas" w:eastAsia="Times New Roman" w:hAnsi="Consolas" w:cs="Times New Roman"/>
+          <w:color w:val="CE9178"/>
+          <w:sz w:val="21"/>
+          <w:szCs w:val="21"/>
+        </w:rPr>
+        <w:t>'./screens/</w:t>
+      </w:r>
+      <w:proofErr w:type="spellStart"/>
+      <w:r>
+        <w:rPr>
+          <w:rFonts w:ascii="Consolas" w:eastAsia="Times New Roman" w:hAnsi="Consolas" w:cs="Times New Roman"/>
+          <w:color w:val="CE9178"/>
+          <w:sz w:val="21"/>
+          <w:szCs w:val="21"/>
+        </w:rPr>
+        <w:t>HomeScreen</w:t>
+      </w:r>
+      <w:proofErr w:type="spellEnd"/>
+      <w:r>
+        <w:rPr>
+          <w:rFonts w:ascii="Consolas" w:eastAsia="Times New Roman" w:hAnsi="Consolas" w:cs="Times New Roman"/>
+          <w:color w:val="CE9178"/>
+          <w:sz w:val="21"/>
+          <w:szCs w:val="21"/>
+        </w:rPr>
+        <w:t>'</w:t>
+      </w:r>
+      <w:r>
+        <w:rPr>
+          <w:rFonts w:ascii="Consolas" w:eastAsia="Times New Roman" w:hAnsi="Consolas" w:cs="Times New Roman"/>
+          <w:color w:val="D4D4D4"/>
+          <w:sz w:val="21"/>
+          <w:szCs w:val="21"/>
+        </w:rPr>
+        <w:t>;</w:t>
+      </w:r>
+    </w:p>
+    <w:p>
+      <w:pPr>
+        <w:shd w:val="clear" w:color="auto" w:fill="1E1E1E"/>
+        <w:spacing w:after="0" w:line="285" w:lineRule="atLeast"/>
+        <w:rPr>
+          <w:rFonts w:ascii="Consolas" w:eastAsia="Times New Roman" w:hAnsi="Consolas" w:cs="Times New Roman"/>
+          <w:color w:val="D4D4D4"/>
+          <w:sz w:val="21"/>
+          <w:szCs w:val="21"/>
+        </w:rPr>
+      </w:pPr>
+      <w:proofErr w:type="gramStart"/>
+      <w:r>
+        <w:rPr>
+          <w:rFonts w:ascii="Consolas" w:eastAsia="Times New Roman" w:hAnsi="Consolas" w:cs="Times New Roman"/>
+          <w:color w:val="C586C0"/>
+          <w:sz w:val="21"/>
+          <w:szCs w:val="21"/>
+        </w:rPr>
+        <w:t>import</w:t>
+      </w:r>
+      <w:proofErr w:type="gramEnd"/>
+      <w:r>
+        <w:rPr>
+          <w:rFonts w:ascii="Consolas" w:eastAsia="Times New Roman" w:hAnsi="Consolas" w:cs="Times New Roman"/>
+          <w:color w:val="D4D4D4"/>
+          <w:sz w:val="21"/>
+          <w:szCs w:val="21"/>
+        </w:rPr>
+        <w:t xml:space="preserve"> { </w:t>
+      </w:r>
+      <w:r>
+        <w:rPr>
+          <w:rFonts w:ascii="Consolas" w:eastAsia="Times New Roman" w:hAnsi="Consolas" w:cs="Times New Roman"/>
+          <w:color w:val="9CDCFE"/>
+          <w:sz w:val="21"/>
+          <w:szCs w:val="21"/>
+        </w:rPr>
+        <w:t>store</w:t>
+      </w:r>
+      <w:r>
+        <w:rPr>
+          <w:rFonts w:ascii="Consolas" w:eastAsia="Times New Roman" w:hAnsi="Consolas" w:cs="Times New Roman"/>
+          <w:color w:val="D4D4D4"/>
+          <w:sz w:val="21"/>
+          <w:szCs w:val="21"/>
+        </w:rPr>
+        <w:t xml:space="preserve"> } </w:t>
+      </w:r>
+      <w:r>
+        <w:rPr>
+          <w:rFonts w:ascii="Consolas" w:eastAsia="Times New Roman" w:hAnsi="Consolas" w:cs="Times New Roman"/>
+          <w:color w:val="C586C0"/>
+          <w:sz w:val="21"/>
+          <w:szCs w:val="21"/>
+        </w:rPr>
+        <w:t>from</w:t>
+      </w:r>
+      <w:r>
+        <w:rPr>
+          <w:rFonts w:ascii="Consolas" w:eastAsia="Times New Roman" w:hAnsi="Consolas" w:cs="Times New Roman"/>
+          <w:color w:val="D4D4D4"/>
+          <w:sz w:val="21"/>
+          <w:szCs w:val="21"/>
+        </w:rPr>
+        <w:t xml:space="preserve"> </w:t>
+      </w:r>
+      <w:r>
+        <w:rPr>
+          <w:rFonts w:ascii="Consolas" w:eastAsia="Times New Roman" w:hAnsi="Consolas" w:cs="Times New Roman"/>
+          <w:color w:val="CE9178"/>
+          <w:sz w:val="21"/>
+          <w:szCs w:val="21"/>
+        </w:rPr>
+        <w:t>'./store'</w:t>
+      </w:r>
+      <w:r>
+        <w:rPr>
+          <w:rFonts w:ascii="Consolas" w:eastAsia="Times New Roman" w:hAnsi="Consolas" w:cs="Times New Roman"/>
+          <w:color w:val="D4D4D4"/>
+          <w:sz w:val="21"/>
+          <w:szCs w:val="21"/>
+        </w:rPr>
+        <w:t>;</w:t>
+      </w:r>
+    </w:p>
+    <w:p>
+      <w:pPr>
+        <w:shd w:val="clear" w:color="auto" w:fill="1E1E1E"/>
+        <w:spacing w:after="0" w:line="285" w:lineRule="atLeast"/>
+        <w:rPr>
+          <w:rFonts w:ascii="Consolas" w:eastAsia="Times New Roman" w:hAnsi="Consolas" w:cs="Times New Roman"/>
+          <w:color w:val="D4D4D4"/>
+          <w:sz w:val="21"/>
+          <w:szCs w:val="21"/>
+        </w:rPr>
+      </w:pPr>
+      <w:proofErr w:type="gramStart"/>
+      <w:r>
+        <w:rPr>
+          <w:rFonts w:ascii="Consolas" w:eastAsia="Times New Roman" w:hAnsi="Consolas" w:cs="Times New Roman"/>
+          <w:color w:val="C586C0"/>
+          <w:sz w:val="21"/>
+          <w:szCs w:val="21"/>
+        </w:rPr>
+        <w:t>import</w:t>
+      </w:r>
+      <w:proofErr w:type="gramEnd"/>
+      <w:r>
+        <w:rPr>
+          <w:rFonts w:ascii="Consolas" w:eastAsia="Times New Roman" w:hAnsi="Consolas" w:cs="Times New Roman"/>
+          <w:color w:val="D4D4D4"/>
+          <w:sz w:val="21"/>
+          <w:szCs w:val="21"/>
+        </w:rPr>
+        <w:t xml:space="preserve"> { </w:t>
+      </w:r>
+      <w:proofErr w:type="spellStart"/>
+      <w:r>
+        <w:rPr>
+          <w:rFonts w:ascii="Consolas" w:eastAsia="Times New Roman" w:hAnsi="Consolas" w:cs="Times New Roman"/>
+          <w:color w:val="9CDCFE"/>
+          <w:sz w:val="21"/>
+          <w:szCs w:val="21"/>
+        </w:rPr>
+        <w:t>SafeAreaProvider</w:t>
+      </w:r>
+      <w:proofErr w:type="spellEnd"/>
+      <w:r>
+        <w:rPr>
+          <w:rFonts w:ascii="Consolas" w:eastAsia="Times New Roman" w:hAnsi="Consolas" w:cs="Times New Roman"/>
+          <w:color w:val="D4D4D4"/>
+          <w:sz w:val="21"/>
+          <w:szCs w:val="21"/>
+        </w:rPr>
+        <w:t xml:space="preserve"> } </w:t>
+      </w:r>
+      <w:r>
+        <w:rPr>
+          <w:rFonts w:ascii="Consolas" w:eastAsia="Times New Roman" w:hAnsi="Consolas" w:cs="Times New Roman"/>
+          <w:color w:val="C586C0"/>
+          <w:sz w:val="21"/>
+          <w:szCs w:val="21"/>
+        </w:rPr>
+        <w:t>from</w:t>
+      </w:r>
+      <w:r>
+        <w:rPr>
+          <w:rFonts w:ascii="Consolas" w:eastAsia="Times New Roman" w:hAnsi="Consolas" w:cs="Times New Roman"/>
+          <w:color w:val="D4D4D4"/>
+          <w:sz w:val="21"/>
+          <w:szCs w:val="21"/>
+        </w:rPr>
+        <w:t xml:space="preserve"> </w:t>
+      </w:r>
+      <w:r>
+        <w:rPr>
+          <w:rFonts w:ascii="Consolas" w:eastAsia="Times New Roman" w:hAnsi="Consolas" w:cs="Times New Roman"/>
+          <w:color w:val="CE9178"/>
+          <w:sz w:val="21"/>
+          <w:szCs w:val="21"/>
+        </w:rPr>
+        <w:t>'react-native-safe-area-context'</w:t>
+      </w:r>
+      <w:r>
+        <w:rPr>
+          <w:rFonts w:ascii="Consolas" w:eastAsia="Times New Roman" w:hAnsi="Consolas" w:cs="Times New Roman"/>
+          <w:color w:val="D4D4D4"/>
+          <w:sz w:val="21"/>
+          <w:szCs w:val="21"/>
+        </w:rPr>
+        <w:t>;</w:t>
+      </w:r>
+    </w:p>
+    <w:p>
+      <w:pPr>
+        <w:shd w:val="clear" w:color="auto" w:fill="1E1E1E"/>
+        <w:spacing w:after="240" w:line="285" w:lineRule="atLeast"/>
+        <w:rPr>
+          <w:rFonts w:ascii="Consolas" w:eastAsia="Times New Roman" w:hAnsi="Consolas" w:cs="Times New Roman"/>
+          <w:color w:val="D4D4D4"/>
+          <w:sz w:val="21"/>
+          <w:szCs w:val="21"/>
+        </w:rPr>
+      </w:pPr>
+    </w:p>
+    <w:p>
+      <w:pPr>
+        <w:shd w:val="clear" w:color="auto" w:fill="1E1E1E"/>
+        <w:spacing w:after="0" w:line="285" w:lineRule="atLeast"/>
+        <w:rPr>
+          <w:rFonts w:ascii="Consolas" w:eastAsia="Times New Roman" w:hAnsi="Consolas" w:cs="Times New Roman"/>
+          <w:color w:val="D4D4D4"/>
+          <w:sz w:val="21"/>
+          <w:szCs w:val="21"/>
+        </w:rPr>
+      </w:pPr>
+      <w:proofErr w:type="gramStart"/>
+      <w:r>
+        <w:rPr>
+          <w:rFonts w:ascii="Consolas" w:eastAsia="Times New Roman" w:hAnsi="Consolas" w:cs="Times New Roman"/>
+          <w:color w:val="C586C0"/>
+          <w:sz w:val="21"/>
+          <w:szCs w:val="21"/>
+        </w:rPr>
+        <w:t>export</w:t>
+      </w:r>
+      <w:proofErr w:type="gramEnd"/>
+      <w:r>
+        <w:rPr>
+          <w:rFonts w:ascii="Consolas" w:eastAsia="Times New Roman" w:hAnsi="Consolas" w:cs="Times New Roman"/>
+          <w:color w:val="D4D4D4"/>
+          <w:sz w:val="21"/>
+          <w:szCs w:val="21"/>
+        </w:rPr>
+        <w:t xml:space="preserve"> </w:t>
+      </w:r>
+      <w:r>
+        <w:rPr>
+          <w:rFonts w:ascii="Consolas" w:eastAsia="Times New Roman" w:hAnsi="Consolas" w:cs="Times New Roman"/>
+          <w:color w:val="C586C0"/>
+          <w:sz w:val="21"/>
+          <w:szCs w:val="21"/>
+        </w:rPr>
+        <w:t>default</w:t>
+      </w:r>
+      <w:r>
+        <w:rPr>
+          <w:rFonts w:ascii="Consolas" w:eastAsia="Times New Roman" w:hAnsi="Consolas" w:cs="Times New Roman"/>
+          <w:color w:val="D4D4D4"/>
+          <w:sz w:val="21"/>
+          <w:szCs w:val="21"/>
+        </w:rPr>
+        <w:t xml:space="preserve"> </w:t>
+      </w:r>
+      <w:r>
+        <w:rPr>
+          <w:rFonts w:ascii="Consolas" w:eastAsia="Times New Roman" w:hAnsi="Consolas" w:cs="Times New Roman"/>
+          <w:color w:val="569CD6"/>
+          <w:sz w:val="21"/>
+          <w:szCs w:val="21"/>
+        </w:rPr>
+        <w:t>function</w:t>
+      </w:r>
+      <w:r>
+        <w:rPr>
+          <w:rFonts w:ascii="Consolas" w:eastAsia="Times New Roman" w:hAnsi="Consolas" w:cs="Times New Roman"/>
+          <w:color w:val="D4D4D4"/>
+          <w:sz w:val="21"/>
+          <w:szCs w:val="21"/>
+        </w:rPr>
+        <w:t xml:space="preserve"> </w:t>
+      </w:r>
+      <w:r>
+        <w:rPr>
+          <w:rFonts w:ascii="Consolas" w:eastAsia="Times New Roman" w:hAnsi="Consolas" w:cs="Times New Roman"/>
+          <w:color w:val="DCDCAA"/>
+          <w:sz w:val="21"/>
+          <w:szCs w:val="21"/>
+        </w:rPr>
+        <w:t>App</w:t>
+      </w:r>
+      <w:r>
+        <w:rPr>
+          <w:rFonts w:ascii="Consolas" w:eastAsia="Times New Roman" w:hAnsi="Consolas" w:cs="Times New Roman"/>
+          <w:color w:val="D4D4D4"/>
+          <w:sz w:val="21"/>
+          <w:szCs w:val="21"/>
+        </w:rPr>
+        <w:t>() {</w:t>
+      </w:r>
+    </w:p>
+    <w:p>
+      <w:pPr>
+        <w:shd w:val="clear" w:color="auto" w:fill="1E1E1E"/>
+        <w:spacing w:after="0" w:line="285" w:lineRule="atLeast"/>
+        <w:rPr>
+          <w:rFonts w:ascii="Consolas" w:eastAsia="Times New Roman" w:hAnsi="Consolas" w:cs="Times New Roman"/>
+          <w:color w:val="D4D4D4"/>
+          <w:sz w:val="21"/>
+          <w:szCs w:val="21"/>
+        </w:rPr>
+      </w:pPr>
+      <w:r>
+        <w:rPr>
+          <w:rFonts w:ascii="Consolas" w:eastAsia="Times New Roman" w:hAnsi="Consolas" w:cs="Times New Roman"/>
+          <w:color w:val="D4D4D4"/>
+          <w:sz w:val="21"/>
+          <w:szCs w:val="21"/>
+        </w:rPr>
+        <w:t xml:space="preserve">  </w:t>
+      </w:r>
+      <w:proofErr w:type="gramStart"/>
+      <w:r>
+        <w:rPr>
+          <w:rFonts w:ascii="Consolas" w:eastAsia="Times New Roman" w:hAnsi="Consolas" w:cs="Times New Roman"/>
+          <w:color w:val="C586C0"/>
+          <w:sz w:val="21"/>
+          <w:szCs w:val="21"/>
+        </w:rPr>
+        <w:t>return</w:t>
+      </w:r>
+      <w:proofErr w:type="gramEnd"/>
+      <w:r>
+        <w:rPr>
+          <w:rFonts w:ascii="Consolas" w:eastAsia="Times New Roman" w:hAnsi="Consolas" w:cs="Times New Roman"/>
+          <w:color w:val="D4D4D4"/>
+          <w:sz w:val="21"/>
+          <w:szCs w:val="21"/>
+        </w:rPr>
+        <w:t xml:space="preserve"> (</w:t>
+      </w:r>
+    </w:p>
+    <w:p>
+      <w:pPr>
+        <w:shd w:val="clear" w:color="auto" w:fill="1E1E1E"/>
+        <w:spacing w:after="0" w:line="285" w:lineRule="atLeast"/>
+        <w:rPr>
+          <w:rFonts w:ascii="Consolas" w:eastAsia="Times New Roman" w:hAnsi="Consolas" w:cs="Times New Roman"/>
+          <w:color w:val="D4D4D4"/>
+          <w:sz w:val="21"/>
+          <w:szCs w:val="21"/>
+        </w:rPr>
+      </w:pPr>
+      <w:r>
+        <w:rPr>
+          <w:rFonts w:ascii="Consolas" w:eastAsia="Times New Roman" w:hAnsi="Consolas" w:cs="Times New Roman"/>
+          <w:color w:val="D4D4D4"/>
+          <w:sz w:val="21"/>
+          <w:szCs w:val="21"/>
+        </w:rPr>
+        <w:t xml:space="preserve">    </w:t>
+      </w:r>
+      <w:r>
+        <w:rPr>
+          <w:rFonts w:ascii="Consolas" w:eastAsia="Times New Roman" w:hAnsi="Consolas" w:cs="Times New Roman"/>
+          <w:color w:val="808080"/>
+          <w:sz w:val="21"/>
+          <w:szCs w:val="21"/>
+        </w:rPr>
+        <w:t>&lt;</w:t>
+      </w:r>
+      <w:r>
+        <w:rPr>
+          <w:rFonts w:ascii="Consolas" w:eastAsia="Times New Roman" w:hAnsi="Consolas" w:cs="Times New Roman"/>
+          <w:color w:val="4EC9B0"/>
+          <w:sz w:val="21"/>
+          <w:szCs w:val="21"/>
+        </w:rPr>
+        <w:t>Provider</w:t>
+      </w:r>
+      <w:r>
+        <w:rPr>
+          <w:rFonts w:ascii="Consolas" w:eastAsia="Times New Roman" w:hAnsi="Consolas" w:cs="Times New Roman"/>
+          <w:color w:val="D4D4D4"/>
+          <w:sz w:val="21"/>
+          <w:szCs w:val="21"/>
+        </w:rPr>
+        <w:t xml:space="preserve"> </w:t>
+      </w:r>
+      <w:r>
+        <w:rPr>
+          <w:rFonts w:ascii="Consolas" w:eastAsia="Times New Roman" w:hAnsi="Consolas" w:cs="Times New Roman"/>
+          <w:color w:val="9CDCFE"/>
+          <w:sz w:val="21"/>
+          <w:szCs w:val="21"/>
+        </w:rPr>
+        <w:t>store</w:t>
+      </w:r>
+      <w:proofErr w:type="gramStart"/>
+      <w:r>
+        <w:rPr>
+          <w:rFonts w:ascii="Consolas" w:eastAsia="Times New Roman" w:hAnsi="Consolas" w:cs="Times New Roman"/>
+          <w:color w:val="D4D4D4"/>
+          <w:sz w:val="21"/>
+          <w:szCs w:val="21"/>
+        </w:rPr>
+        <w:t>=</w:t>
+      </w:r>
+      <w:r>
+        <w:rPr>
+          <w:rFonts w:ascii="Consolas" w:eastAsia="Times New Roman" w:hAnsi="Consolas" w:cs="Times New Roman"/>
+          <w:color w:val="569CD6"/>
+          <w:sz w:val="21"/>
+          <w:szCs w:val="21"/>
+        </w:rPr>
+        <w:t>{</w:t>
+      </w:r>
+      <w:proofErr w:type="gramEnd"/>
+      <w:r>
+        <w:rPr>
+          <w:rFonts w:ascii="Consolas" w:eastAsia="Times New Roman" w:hAnsi="Consolas" w:cs="Times New Roman"/>
+          <w:color w:val="4FC1FF"/>
+          <w:sz w:val="21"/>
+          <w:szCs w:val="21"/>
+        </w:rPr>
+        <w:t>store</w:t>
+      </w:r>
+      <w:r>
+        <w:rPr>
+          <w:rFonts w:ascii="Consolas" w:eastAsia="Times New Roman" w:hAnsi="Consolas" w:cs="Times New Roman"/>
+          <w:color w:val="569CD6"/>
+          <w:sz w:val="21"/>
+          <w:szCs w:val="21"/>
+        </w:rPr>
+        <w:t>}</w:t>
+      </w:r>
+      <w:r>
+        <w:rPr>
+          <w:rFonts w:ascii="Consolas" w:eastAsia="Times New Roman" w:hAnsi="Consolas" w:cs="Times New Roman"/>
+          <w:color w:val="808080"/>
+          <w:sz w:val="21"/>
+          <w:szCs w:val="21"/>
+        </w:rPr>
+        <w:t>&gt;</w:t>
+      </w:r>
+    </w:p>
+    <w:p>
+      <w:pPr>
+        <w:shd w:val="clear" w:color="auto" w:fill="1E1E1E"/>
+        <w:spacing w:after="0" w:line="285" w:lineRule="atLeast"/>
+        <w:rPr>
+          <w:rFonts w:ascii="Consolas" w:eastAsia="Times New Roman" w:hAnsi="Consolas" w:cs="Times New Roman"/>
+          <w:color w:val="D4D4D4"/>
+          <w:sz w:val="21"/>
+          <w:szCs w:val="21"/>
+        </w:rPr>
+      </w:pPr>
+      <w:r>
+        <w:rPr>
+          <w:rFonts w:ascii="Consolas" w:eastAsia="Times New Roman" w:hAnsi="Consolas" w:cs="Times New Roman"/>
+          <w:color w:val="D4D4D4"/>
+          <w:sz w:val="21"/>
+          <w:szCs w:val="21"/>
+        </w:rPr>
+        <w:t xml:space="preserve">      </w:t>
+      </w:r>
+      <w:r>
+        <w:rPr>
+          <w:rFonts w:ascii="Consolas" w:eastAsia="Times New Roman" w:hAnsi="Consolas" w:cs="Times New Roman"/>
+          <w:color w:val="808080"/>
+          <w:sz w:val="21"/>
+          <w:szCs w:val="21"/>
+        </w:rPr>
+        <w:t>&lt;</w:t>
+      </w:r>
+      <w:proofErr w:type="spellStart"/>
+      <w:r>
+        <w:rPr>
+          <w:rFonts w:ascii="Consolas" w:eastAsia="Times New Roman" w:hAnsi="Consolas" w:cs="Times New Roman"/>
+          <w:color w:val="4EC9B0"/>
+          <w:sz w:val="21"/>
+          <w:szCs w:val="21"/>
+        </w:rPr>
+        <w:t>SafeAreaProvider</w:t>
+      </w:r>
+      <w:proofErr w:type="spellEnd"/>
+      <w:r>
+        <w:rPr>
+          <w:rFonts w:ascii="Consolas" w:eastAsia="Times New Roman" w:hAnsi="Consolas" w:cs="Times New Roman"/>
+          <w:color w:val="808080"/>
+          <w:sz w:val="21"/>
+          <w:szCs w:val="21"/>
+        </w:rPr>
+        <w:t>&gt;</w:t>
+      </w:r>
+    </w:p>
+    <w:p>
+      <w:pPr>
+        <w:shd w:val="clear" w:color="auto" w:fill="1E1E1E"/>
+        <w:spacing w:after="0" w:line="285" w:lineRule="atLeast"/>
+        <w:rPr>
+          <w:rFonts w:ascii="Consolas" w:eastAsia="Times New Roman" w:hAnsi="Consolas" w:cs="Times New Roman"/>
+          <w:color w:val="D4D4D4"/>
+          <w:sz w:val="21"/>
+          <w:szCs w:val="21"/>
+        </w:rPr>
+      </w:pPr>
+      <w:r>
+        <w:rPr>
+          <w:rFonts w:ascii="Consolas" w:eastAsia="Times New Roman" w:hAnsi="Consolas" w:cs="Times New Roman"/>
+          <w:color w:val="D4D4D4"/>
+          <w:sz w:val="21"/>
+          <w:szCs w:val="21"/>
+        </w:rPr>
+        <w:t xml:space="preserve">        </w:t>
+      </w:r>
+      <w:r>
+        <w:rPr>
+          <w:rFonts w:ascii="Consolas" w:eastAsia="Times New Roman" w:hAnsi="Consolas" w:cs="Times New Roman"/>
+          <w:color w:val="808080"/>
+          <w:sz w:val="21"/>
+          <w:szCs w:val="21"/>
+        </w:rPr>
+        <w:t>&lt;</w:t>
+      </w:r>
+      <w:proofErr w:type="spellStart"/>
+      <w:r>
+        <w:rPr>
+          <w:rFonts w:ascii="Consolas" w:eastAsia="Times New Roman" w:hAnsi="Consolas" w:cs="Times New Roman"/>
+          <w:color w:val="4EC9B0"/>
+          <w:sz w:val="21"/>
+          <w:szCs w:val="21"/>
+        </w:rPr>
+        <w:t>HomeScreen</w:t>
+      </w:r>
+      <w:proofErr w:type="spellEnd"/>
+      <w:r>
+        <w:rPr>
+          <w:rFonts w:ascii="Consolas" w:eastAsia="Times New Roman" w:hAnsi="Consolas" w:cs="Times New Roman"/>
+          <w:color w:val="808080"/>
+          <w:sz w:val="21"/>
+          <w:szCs w:val="21"/>
+        </w:rPr>
+        <w:t>/&gt;</w:t>
+      </w:r>
+    </w:p>
+    <w:p>
+      <w:pPr>
+        <w:shd w:val="clear" w:color="auto" w:fill="1E1E1E"/>
+        <w:spacing w:after="0" w:line="285" w:lineRule="atLeast"/>
+        <w:rPr>
+          <w:rFonts w:ascii="Consolas" w:eastAsia="Times New Roman" w:hAnsi="Consolas" w:cs="Times New Roman"/>
+          <w:color w:val="D4D4D4"/>
+          <w:sz w:val="21"/>
+          <w:szCs w:val="21"/>
+        </w:rPr>
+      </w:pPr>
+      <w:r>
+        <w:rPr>
+          <w:rFonts w:ascii="Consolas" w:eastAsia="Times New Roman" w:hAnsi="Consolas" w:cs="Times New Roman"/>
+          <w:color w:val="D4D4D4"/>
+          <w:sz w:val="21"/>
+          <w:szCs w:val="21"/>
+        </w:rPr>
+        <w:t xml:space="preserve">      </w:t>
+      </w:r>
+      <w:r>
+        <w:rPr>
+          <w:rFonts w:ascii="Consolas" w:eastAsia="Times New Roman" w:hAnsi="Consolas" w:cs="Times New Roman"/>
+          <w:color w:val="808080"/>
+          <w:sz w:val="21"/>
+          <w:szCs w:val="21"/>
+        </w:rPr>
+        <w:t>&lt;/</w:t>
+      </w:r>
+      <w:proofErr w:type="spellStart"/>
+      <w:r>
+        <w:rPr>
+          <w:rFonts w:ascii="Consolas" w:eastAsia="Times New Roman" w:hAnsi="Consolas" w:cs="Times New Roman"/>
+          <w:color w:val="4EC9B0"/>
+          <w:sz w:val="21"/>
+          <w:szCs w:val="21"/>
+        </w:rPr>
+        <w:t>SafeAreaProvider</w:t>
+      </w:r>
+      <w:proofErr w:type="spellEnd"/>
+      <w:r>
+        <w:rPr>
+          <w:rFonts w:ascii="Consolas" w:eastAsia="Times New Roman" w:hAnsi="Consolas" w:cs="Times New Roman"/>
+          <w:color w:val="808080"/>
+          <w:sz w:val="21"/>
+          <w:szCs w:val="21"/>
+        </w:rPr>
+        <w:t>&gt;</w:t>
+      </w:r>
+    </w:p>
+    <w:p>
+      <w:pPr>
+        <w:shd w:val="clear" w:color="auto" w:fill="1E1E1E"/>
+        <w:spacing w:after="0" w:line="285" w:lineRule="atLeast"/>
+        <w:rPr>
+          <w:rFonts w:ascii="Consolas" w:eastAsia="Times New Roman" w:hAnsi="Consolas" w:cs="Times New Roman"/>
+          <w:color w:val="D4D4D4"/>
+          <w:sz w:val="21"/>
+          <w:szCs w:val="21"/>
+        </w:rPr>
+      </w:pPr>
+      <w:r>
+        <w:rPr>
+          <w:rFonts w:ascii="Consolas" w:eastAsia="Times New Roman" w:hAnsi="Consolas" w:cs="Times New Roman"/>
+          <w:color w:val="D4D4D4"/>
+          <w:sz w:val="21"/>
+          <w:szCs w:val="21"/>
+        </w:rPr>
+        <w:t xml:space="preserve">    </w:t>
+      </w:r>
+      <w:r>
+        <w:rPr>
+          <w:rFonts w:ascii="Consolas" w:eastAsia="Times New Roman" w:hAnsi="Consolas" w:cs="Times New Roman"/>
+          <w:color w:val="808080"/>
+          <w:sz w:val="21"/>
+          <w:szCs w:val="21"/>
+        </w:rPr>
+        <w:t>&lt;/</w:t>
+      </w:r>
+      <w:r>
+        <w:rPr>
+          <w:rFonts w:ascii="Consolas" w:eastAsia="Times New Roman" w:hAnsi="Consolas" w:cs="Times New Roman"/>
+          <w:color w:val="4EC9B0"/>
+          <w:sz w:val="21"/>
+          <w:szCs w:val="21"/>
+        </w:rPr>
+        <w:t>Provider</w:t>
+      </w:r>
+      <w:r>
+        <w:rPr>
+          <w:rFonts w:ascii="Consolas" w:eastAsia="Times New Roman" w:hAnsi="Consolas" w:cs="Times New Roman"/>
+          <w:color w:val="808080"/>
+          <w:sz w:val="21"/>
+          <w:szCs w:val="21"/>
+        </w:rPr>
+        <w:t>&gt;</w:t>
+      </w:r>
+    </w:p>
+    <w:p>
+      <w:pPr>
+        <w:shd w:val="clear" w:color="auto" w:fill="1E1E1E"/>
+        <w:spacing w:after="0" w:line="285" w:lineRule="atLeast"/>
+        <w:rPr>
+          <w:rFonts w:ascii="Consolas" w:eastAsia="Times New Roman" w:hAnsi="Consolas" w:cs="Times New Roman"/>
+          <w:color w:val="D4D4D4"/>
+          <w:sz w:val="21"/>
+          <w:szCs w:val="21"/>
+        </w:rPr>
+      </w:pPr>
+      <w:r>
+        <w:rPr>
+          <w:rFonts w:ascii="Consolas" w:eastAsia="Times New Roman" w:hAnsi="Consolas" w:cs="Times New Roman"/>
+          <w:color w:val="D4D4D4"/>
+          <w:sz w:val="21"/>
+          <w:szCs w:val="21"/>
+        </w:rPr>
+        <w:t>  );</w:t>
+      </w:r>
+    </w:p>
+    <w:p>
+      <w:pPr>
+        <w:shd w:val="clear" w:color="auto" w:fill="1E1E1E"/>
+        <w:spacing w:after="0" w:line="285" w:lineRule="atLeast"/>
+        <w:rPr>
+          <w:rFonts w:ascii="Consolas" w:eastAsia="Times New Roman" w:hAnsi="Consolas" w:cs="Times New Roman"/>
+          <w:color w:val="D4D4D4"/>
+          <w:sz w:val="21"/>
+          <w:szCs w:val="21"/>
+        </w:rPr>
+      </w:pPr>
+      <w:r>
+        <w:rPr>
+          <w:rFonts w:ascii="Consolas" w:eastAsia="Times New Roman" w:hAnsi="Consolas" w:cs="Times New Roman"/>
+          <w:color w:val="D4D4D4"/>
+          <w:sz w:val="21"/>
+          <w:szCs w:val="21"/>
+        </w:rPr>
+        <w:t>}</w:t>
+      </w:r>
+    </w:p>
+    <w:p/>
     <w:sectPr>
       <w:pgSz w:w="12240" w:h="15840"/>
       <w:pgMar w:top="1440" w:right="1440" w:bottom="1440" w:left="1440" w:header="720" w:footer="720" w:gutter="0"/>
@@ -2612,6 +3823,11 @@
     <w:semiHidden/>
     <w:unhideWhenUsed/>
   </w:style>
+  <w:style w:type="character" w:customStyle="1" w:styleId="token">
+    <w:name w:val="token"/>
+    <w:basedOn w:val="DefaultParagraphFont"/>
+    <w:rsid w:val="00A35935"/>
+  </w:style>
 </w:styles>
 </file>
 

</xml_diff>